<commit_message>
dev-cit-3.0-sprint3-issue-2242-import-cert-bundle: added mtwilson-core-data-bundle feature;  removed use of X509Util.sha1fingerprint
</commit_message>
<xml_diff>
--- a/blueprints/Mt Wilson Core-Util Organization.docx
+++ b/blueprints/Mt Wilson Core-Util Organization.docx
@@ -9,11 +9,27 @@
           <w:rFonts w:ascii="Intel Clear Pro" w:hAnsi="Intel Clear Pro" w:cs="Intel Clear Pro"/>
         </w:rPr>
       </w:pPr>
+      <w:bookmarkStart w:id="0" w:name="_GoBack"/>
+      <w:bookmarkEnd w:id="0"/>
       <w:r>
         <w:rPr>
           <w:rFonts w:ascii="Intel Clear Pro" w:hAnsi="Intel Clear Pro" w:cs="Intel Clear Pro"/>
         </w:rPr>
-        <w:t>Mt Wilson Core/Util Organization</w:t>
+        <w:t>Mt Wilson Core/</w:t>
+      </w:r>
+      <w:proofErr w:type="spellStart"/>
+      <w:r>
+        <w:rPr>
+          <w:rFonts w:ascii="Intel Clear Pro" w:hAnsi="Intel Clear Pro" w:cs="Intel Clear Pro"/>
+        </w:rPr>
+        <w:t>Util</w:t>
+      </w:r>
+      <w:proofErr w:type="spellEnd"/>
+      <w:r>
+        <w:rPr>
+          <w:rFonts w:ascii="Intel Clear Pro" w:hAnsi="Intel Clear Pro" w:cs="Intel Clear Pro"/>
+        </w:rPr>
+        <w:t xml:space="preserve"> Organization</w:t>
       </w:r>
     </w:p>
     <w:p>
@@ -26,7 +42,15 @@
     </w:p>
     <w:p>
       <w:r>
-        <w:t>The Mt Wilson Core/Util projects provide reusable infrastructure and common features to multiple applications including Mt Wilson, Trust Agent, Trust Director, and KMS.</w:t>
+        <w:t>The Mt Wilson Core/</w:t>
+      </w:r>
+      <w:proofErr w:type="spellStart"/>
+      <w:r>
+        <w:t>Util</w:t>
+      </w:r>
+      <w:proofErr w:type="spellEnd"/>
+      <w:r>
+        <w:t xml:space="preserve"> projects provide reusable infrastructure and common features to multiple applications including Mt Wilson, Trust Agent, Trust Director, and KMS.</w:t>
       </w:r>
     </w:p>
     <w:p>
@@ -47,23 +71,79 @@
     </w:p>
     <w:p>
       <w:r>
-        <w:t xml:space="preserve">The “util” folder contains a variety of utility projects. Typically these projects either wrap an existing API (either Java built-in or external open source) with convenience methods, or they define a new API for a given purpose. </w:t>
+        <w:t>The “</w:t>
+      </w:r>
+      <w:proofErr w:type="spellStart"/>
+      <w:r>
+        <w:t>util</w:t>
+      </w:r>
+      <w:proofErr w:type="spellEnd"/>
+      <w:r>
+        <w:t xml:space="preserve">” folder contains a variety of utility projects. Typically these projects either wrap an existing API (either Java built-in or external open source) with convenience methods, or they define a new API for a given purpose. </w:t>
       </w:r>
     </w:p>
     <w:p>
       <w:r>
-        <w:t>Projects in the “util” folder may depend ONLY on Java built-in APIs, external open source projects</w:t>
+        <w:t>Projects in the “</w:t>
+      </w:r>
+      <w:proofErr w:type="spellStart"/>
+      <w:r>
+        <w:t>util</w:t>
+      </w:r>
+      <w:proofErr w:type="spellEnd"/>
+      <w:r>
+        <w:t>” folder may depend ONLY on Java built-in APIs, external open source projects</w:t>
       </w:r>
       <w:r>
         <w:t xml:space="preserve"> with an approved license</w:t>
       </w:r>
       <w:r>
-        <w:t>, or other projects in the “util” folder. Specifically, projects in the “util” folder may NOT depend on projects in the “core” folder.</w:t>
+        <w:t>, or other projects in the “</w:t>
+      </w:r>
+      <w:proofErr w:type="spellStart"/>
+      <w:r>
+        <w:t>util</w:t>
+      </w:r>
+      <w:proofErr w:type="spellEnd"/>
+      <w:r>
+        <w:t>” folder. Specifically, projects in the “</w:t>
+      </w:r>
+      <w:proofErr w:type="spellStart"/>
+      <w:r>
+        <w:t>util</w:t>
+      </w:r>
+      <w:proofErr w:type="spellEnd"/>
+      <w:r>
+        <w:t>” folder may NOT depend on projects in the “core” folder.</w:t>
       </w:r>
     </w:p>
     <w:p>
       <w:r>
-        <w:t>Projects in the “util” folder have a Maven groupId of “com.intel.mtwilson.util”</w:t>
+        <w:t>Projects in the “</w:t>
+      </w:r>
+      <w:proofErr w:type="spellStart"/>
+      <w:r>
+        <w:t>util</w:t>
+      </w:r>
+      <w:proofErr w:type="spellEnd"/>
+      <w:r>
+        <w:t xml:space="preserve">” folder have a Maven </w:t>
+      </w:r>
+      <w:proofErr w:type="spellStart"/>
+      <w:r>
+        <w:t>groupId</w:t>
+      </w:r>
+      <w:proofErr w:type="spellEnd"/>
+      <w:r>
+        <w:t xml:space="preserve"> of “</w:t>
+      </w:r>
+      <w:proofErr w:type="spellStart"/>
+      <w:r>
+        <w:t>com.intel.mtwilson.util</w:t>
+      </w:r>
+      <w:proofErr w:type="spellEnd"/>
+      <w:r>
+        <w:t>”</w:t>
       </w:r>
     </w:p>
     <w:p>
@@ -76,17 +156,49 @@
     </w:p>
     <w:p>
       <w:r>
-        <w:t xml:space="preserve">The “features” folder contains reusable code including infrastructure code such as the “launcher” and “configuration” projects. </w:t>
+        <w:t>The “features” folder contains reusable code including infrastructure code such as the “</w:t>
+      </w:r>
+      <w:proofErr w:type="gramStart"/>
+      <w:r>
+        <w:t>launcher</w:t>
+      </w:r>
+      <w:proofErr w:type="gramEnd"/>
+      <w:r>
+        <w:t xml:space="preserve">” and “configuration” projects. </w:t>
       </w:r>
     </w:p>
     <w:p>
       <w:r>
-        <w:t xml:space="preserve">Projects in the “features” folder may depend ONLY on Java built-in APIs, external open source projects with an approved license, projects in the “util” folder, or other projects in the “features” folder. </w:t>
+        <w:t>Projects in the “features” folder may depend ONLY on Java built-in APIs, external open source projects with an approved license, projects in the “</w:t>
+      </w:r>
+      <w:proofErr w:type="spellStart"/>
+      <w:r>
+        <w:t>util</w:t>
+      </w:r>
+      <w:proofErr w:type="spellEnd"/>
+      <w:r>
+        <w:t xml:space="preserve">” folder, or other projects in the “features” folder. </w:t>
       </w:r>
     </w:p>
     <w:p>
       <w:r>
-        <w:t>Projects in the “features” folder have a Maven groupId of “com.intel.mtwilson.core”</w:t>
+        <w:t xml:space="preserve">Projects in the “features” folder have a Maven </w:t>
+      </w:r>
+      <w:proofErr w:type="spellStart"/>
+      <w:r>
+        <w:t>groupId</w:t>
+      </w:r>
+      <w:proofErr w:type="spellEnd"/>
+      <w:r>
+        <w:t xml:space="preserve"> of “</w:t>
+      </w:r>
+      <w:proofErr w:type="spellStart"/>
+      <w:r>
+        <w:t>com.intel.mtwilson.core</w:t>
+      </w:r>
+      <w:proofErr w:type="spellEnd"/>
+      <w:r>
+        <w:t>”</w:t>
       </w:r>
     </w:p>
     <w:p>
@@ -99,13 +211,27 @@
     </w:p>
     <w:p>
       <w:r>
-        <w:t xml:space="preserve">All projects in core/util have the same version number. The entire library is released together. When released, the artifacts are uploaded to a Maven repository so they will be available for inclusion in applications. </w:t>
+        <w:t>All projects in core/</w:t>
+      </w:r>
+      <w:proofErr w:type="spellStart"/>
+      <w:r>
+        <w:t>util</w:t>
+      </w:r>
+      <w:proofErr w:type="spellEnd"/>
+      <w:r>
+        <w:t xml:space="preserve"> have the same version number. The entire library is released together. When released, the artifacts are uploaded to a Maven repository so they will be available for inclusion in applications. </w:t>
       </w:r>
       <w:r>
-        <w:t xml:space="preserve">Any further changes to core/util projects must be done in a new development branch and when ready to release the version number would be incremented in accordance with the semantic versioning strategy (major, minor, patch). </w:t>
+        <w:t>Any further changes to core/</w:t>
       </w:r>
-      <w:bookmarkStart w:id="0" w:name="_GoBack"/>
-      <w:bookmarkEnd w:id="0"/>
+      <w:proofErr w:type="spellStart"/>
+      <w:r>
+        <w:t>util</w:t>
+      </w:r>
+      <w:proofErr w:type="spellEnd"/>
+      <w:r>
+        <w:t xml:space="preserve"> projects must be done in a new development branch and when ready to release the version number would be incremented in accordance with the semantic versioning strategy (major, minor, patch). </w:t>
+      </w:r>
     </w:p>
     <w:p/>
     <w:p>
@@ -119,7 +245,23 @@
     </w:p>
     <w:p>
       <w:r>
-        <w:t xml:space="preserve">Projects from Mt Wilson Core/Util are included individually into an application. </w:t>
+        <w:t>Projects from Mt Wilson Core/</w:t>
+      </w:r>
+      <w:proofErr w:type="spellStart"/>
+      <w:r>
+        <w:t>Util</w:t>
+      </w:r>
+      <w:proofErr w:type="spellEnd"/>
+      <w:r>
+        <w:t xml:space="preserve"> are included individually into an application. </w:t>
+      </w:r>
+    </w:p>
+    <w:p>
+      <w:pPr>
+        <w:pStyle w:val="Heading1"/>
+      </w:pPr>
+      <w:r>
+        <w:t>Choices</w:t>
       </w:r>
     </w:p>
     <w:p/>

</xml_diff>